<commit_message>
fichier de calcul pour facturation
</commit_message>
<xml_diff>
--- a/WebApplication4/Content/Devis2018_5/Etat_des_lieux_VS_Devis_initial_All_NS_Reneco_2018_5.docx
+++ b/WebApplication4/Content/Devis2018_5/Etat_des_lieux_VS_Devis_initial_All_NS_Reneco_2018_5.docx
@@ -923,7 +923,7 @@
                 <w:szCs w:val="16"/>
                 <w:lang w:val="fr-FR"/>
               </w:rPr>
-              <w:t>13/06/2018</w:t>
+              <w:t>14/06/2018</w:t>
             </w:r>
           </w:p>
         </w:tc>
@@ -1047,7 +1047,7 @@
                 <w:szCs w:val="16"/>
                 <w:lang w:val="fr-FR"/>
               </w:rPr>
-              <w:t>13/06/2018</w:t>
+              <w:t>14/06/2018</w:t>
             </w:r>
           </w:p>
         </w:tc>

</xml_diff>

<commit_message>
refactoring devis pour fonctionnement avec processus facture
</commit_message>
<xml_diff>
--- a/WebApplication4/Content/Devis2018_5/Etat_des_lieux_VS_Devis_initial_All_NS_Reneco_2018_5.docx
+++ b/WebApplication4/Content/Devis2018_5/Etat_des_lieux_VS_Devis_initial_All_NS_Reneco_2018_5.docx
@@ -923,7 +923,7 @@
                 <w:szCs w:val="16"/>
                 <w:lang w:val="fr-FR"/>
               </w:rPr>
-              <w:t>14/06/2018</w:t>
+              <w:t>15/06/2018</w:t>
             </w:r>
           </w:p>
         </w:tc>
@@ -1047,7 +1047,7 @@
                 <w:szCs w:val="16"/>
                 <w:lang w:val="fr-FR"/>
               </w:rPr>
-              <w:t>14/06/2018</w:t>
+              <w:t>15/06/2018</w:t>
             </w:r>
           </w:p>
         </w:tc>
@@ -2543,7 +2543,7 @@
                 <w:szCs w:val="21"/>
                 <w:lang w:eastAsia="fr-FR"/>
               </w:rPr>
-              <w:t>-8</w:t>
+              <w:t>10405,00</w:t>
             </w:r>
             <w:r>
               <w:rPr>
@@ -3882,7 +3882,7 @@
         <w:t xml:space="preserve">: </w:t>
       </w:r>
       <w:r>
-        <w:t>51007,00</w:t>
+        <w:t>61420,00</w:t>
       </w:r>
       <w:r>
         <w:t>€</w:t>

</xml_diff>

<commit_message>
prise en compte et envoi des travaux prévu non réalisé
</commit_message>
<xml_diff>
--- a/WebApplication4/Content/Devis2018_5/Etat_des_lieux_VS_Devis_initial_All_NS_Reneco_2018_5.docx
+++ b/WebApplication4/Content/Devis2018_5/Etat_des_lieux_VS_Devis_initial_All_NS_Reneco_2018_5.docx
@@ -2989,7 +2989,7 @@
             <w:pPr>
               <w:numPr>
                 <w:ilvl w:val="0"/>
-                <w:numId w:val="56"/>
+                <w:numId w:val="57"/>
               </w:numPr>
             </w:pPr>
             <w:r>
@@ -3000,7 +3000,7 @@
             <w:pPr>
               <w:numPr>
                 <w:ilvl w:val="0"/>
-                <w:numId w:val="56"/>
+                <w:numId w:val="57"/>
               </w:numPr>
             </w:pPr>
             <w:r>
@@ -3011,7 +3011,7 @@
             <w:pPr>
               <w:numPr>
                 <w:ilvl w:val="0"/>
-                <w:numId w:val="56"/>
+                <w:numId w:val="57"/>
               </w:numPr>
             </w:pPr>
             <w:r>
@@ -3022,7 +3022,7 @@
             <w:pPr>
               <w:numPr>
                 <w:ilvl w:val="0"/>
-                <w:numId w:val="56"/>
+                <w:numId w:val="57"/>
               </w:numPr>
             </w:pPr>
             <w:r>
@@ -3033,7 +3033,7 @@
             <w:pPr>
               <w:numPr>
                 <w:ilvl w:val="0"/>
-                <w:numId w:val="56"/>
+                <w:numId w:val="57"/>
               </w:numPr>
             </w:pPr>
             <w:r>
@@ -3044,7 +3044,7 @@
             <w:pPr>
               <w:numPr>
                 <w:ilvl w:val="0"/>
-                <w:numId w:val="56"/>
+                <w:numId w:val="57"/>
               </w:numPr>
             </w:pPr>
             <w:r>
@@ -3055,7 +3055,7 @@
             <w:pPr>
               <w:numPr>
                 <w:ilvl w:val="0"/>
-                <w:numId w:val="56"/>
+                <w:numId w:val="57"/>
               </w:numPr>
             </w:pPr>
             <w:r>
@@ -3110,7 +3110,7 @@
             <w:pPr>
               <w:numPr>
                 <w:ilvl w:val="0"/>
-                <w:numId w:val="57"/>
+                <w:numId w:val="59"/>
               </w:numPr>
             </w:pPr>
             <w:r>
@@ -3121,7 +3121,7 @@
             <w:pPr>
               <w:numPr>
                 <w:ilvl w:val="0"/>
-                <w:numId w:val="57"/>
+                <w:numId w:val="59"/>
               </w:numPr>
             </w:pPr>
             <w:r>
@@ -3176,7 +3176,7 @@
             <w:pPr>
               <w:numPr>
                 <w:ilvl w:val="0"/>
-                <w:numId w:val="58"/>
+                <w:numId w:val="60"/>
               </w:numPr>
             </w:pPr>
             <w:r>
@@ -3187,7 +3187,7 @@
             <w:pPr>
               <w:numPr>
                 <w:ilvl w:val="0"/>
-                <w:numId w:val="58"/>
+                <w:numId w:val="60"/>
               </w:numPr>
             </w:pPr>
             <w:r>
@@ -3198,7 +3198,7 @@
             <w:pPr>
               <w:numPr>
                 <w:ilvl w:val="0"/>
-                <w:numId w:val="58"/>
+                <w:numId w:val="60"/>
               </w:numPr>
             </w:pPr>
             <w:r>
@@ -3209,7 +3209,7 @@
             <w:pPr>
               <w:numPr>
                 <w:ilvl w:val="0"/>
-                <w:numId w:val="58"/>
+                <w:numId w:val="60"/>
               </w:numPr>
             </w:pPr>
             <w:r>
@@ -3220,7 +3220,7 @@
             <w:pPr>
               <w:numPr>
                 <w:ilvl w:val="0"/>
-                <w:numId w:val="58"/>
+                <w:numId w:val="60"/>
               </w:numPr>
             </w:pPr>
             <w:r>
@@ -3231,7 +3231,7 @@
             <w:pPr>
               <w:numPr>
                 <w:ilvl w:val="0"/>
-                <w:numId w:val="58"/>
+                <w:numId w:val="60"/>
               </w:numPr>
             </w:pPr>
             <w:r>
@@ -3242,7 +3242,7 @@
             <w:pPr>
               <w:numPr>
                 <w:ilvl w:val="0"/>
-                <w:numId w:val="58"/>
+                <w:numId w:val="60"/>
               </w:numPr>
             </w:pPr>
             <w:r>
@@ -3297,7 +3297,7 @@
             <w:pPr>
               <w:numPr>
                 <w:ilvl w:val="0"/>
-                <w:numId w:val="59"/>
+                <w:numId w:val="62"/>
               </w:numPr>
             </w:pPr>
             <w:r>
@@ -3308,7 +3308,7 @@
             <w:pPr>
               <w:numPr>
                 <w:ilvl w:val="0"/>
-                <w:numId w:val="59"/>
+                <w:numId w:val="62"/>
               </w:numPr>
             </w:pPr>
             <w:r>
@@ -3319,7 +3319,7 @@
             <w:pPr>
               <w:numPr>
                 <w:ilvl w:val="0"/>
-                <w:numId w:val="59"/>
+                <w:numId w:val="62"/>
               </w:numPr>
             </w:pPr>
             <w:r>
@@ -3330,7 +3330,7 @@
             <w:pPr>
               <w:numPr>
                 <w:ilvl w:val="0"/>
-                <w:numId w:val="59"/>
+                <w:numId w:val="62"/>
               </w:numPr>
             </w:pPr>
             <w:r>
@@ -3341,7 +3341,7 @@
             <w:pPr>
               <w:numPr>
                 <w:ilvl w:val="0"/>
-                <w:numId w:val="59"/>
+                <w:numId w:val="62"/>
               </w:numPr>
             </w:pPr>
             <w:r>
@@ -3352,7 +3352,7 @@
             <w:pPr>
               <w:numPr>
                 <w:ilvl w:val="0"/>
-                <w:numId w:val="59"/>
+                <w:numId w:val="62"/>
               </w:numPr>
             </w:pPr>
             <w:r>
@@ -3363,7 +3363,7 @@
             <w:pPr>
               <w:numPr>
                 <w:ilvl w:val="0"/>
-                <w:numId w:val="59"/>
+                <w:numId w:val="62"/>
               </w:numPr>
             </w:pPr>
             <w:r>
@@ -3629,6 +3629,158 @@
                 <w:lang w:eastAsia="fr-FR"/>
               </w:rPr>
               <w:t>Travaux prévus</w:t>
+            </w:r>
+          </w:p>
+        </w:tc>
+      </w:tr>
+      <w:tr>
+        <w:tc>
+          <w:tcPr>
+            <w:tcW w:w="2310" w:type="dxa"/>
+          </w:tcPr>
+          <w:p>
+            <w:pPr/>
+          </w:p>
+          <w:p>
+            <w:pPr/>
+            <w:r>
+              <w:rPr>
+                <w:lang w:val="fr-FR"/>
+              </w:rPr>
+              <w:t>eCollection</w:t>
+            </w:r>
+          </w:p>
+        </w:tc>
+        <w:tc>
+          <w:tcPr>
+            <w:tcW w:w="2310" w:type="dxa"/>
+          </w:tcPr>
+          <w:p>
+            <w:pPr/>
+          </w:p>
+          <w:p>
+            <w:pPr>
+              <w:numPr>
+                <w:ilvl w:val="0"/>
+                <w:numId w:val="56"/>
+              </w:numPr>
+            </w:pPr>
+            <w:r>
+              <w:t>Amélioration de l'ergonomie des écrans de visualisation des données d'échantillon</w:t>
+            </w:r>
+          </w:p>
+        </w:tc>
+      </w:tr>
+      <w:tr>
+        <w:tc>
+          <w:tcPr>
+            <w:tcW w:w="2310" w:type="dxa"/>
+          </w:tcPr>
+          <w:p>
+            <w:pPr/>
+          </w:p>
+          <w:p>
+            <w:pPr/>
+            <w:r>
+              <w:rPr>
+                <w:lang w:val="fr-FR"/>
+              </w:rPr>
+              <w:t>ecoRelevé-data</w:t>
+            </w:r>
+          </w:p>
+        </w:tc>
+        <w:tc>
+          <w:tcPr>
+            <w:tcW w:w="2310" w:type="dxa"/>
+          </w:tcPr>
+          <w:p>
+            <w:pPr/>
+          </w:p>
+          <w:p>
+            <w:pPr>
+              <w:numPr>
+                <w:ilvl w:val="0"/>
+                <w:numId w:val="58"/>
+              </w:numPr>
+            </w:pPr>
+            <w:r>
+              <w:t>Etude des types de licences AGGrid : compatibilité opensource, accès à l’ensemble des fonctionnalités</w:t>
+            </w:r>
+          </w:p>
+        </w:tc>
+      </w:tr>
+      <w:tr>
+        <w:tc>
+          <w:tcPr>
+            <w:tcW w:w="2310" w:type="dxa"/>
+          </w:tcPr>
+          <w:p>
+            <w:pPr/>
+          </w:p>
+          <w:p>
+            <w:pPr/>
+            <w:r>
+              <w:rPr>
+                <w:lang w:val="fr-FR"/>
+              </w:rPr>
+              <w:t>Reneco Apps</w:t>
+            </w:r>
+          </w:p>
+        </w:tc>
+        <w:tc>
+          <w:tcPr>
+            <w:tcW w:w="2310" w:type="dxa"/>
+          </w:tcPr>
+          <w:p>
+            <w:pPr/>
+          </w:p>
+          <w:p>
+            <w:pPr>
+              <w:numPr>
+                <w:ilvl w:val="0"/>
+                <w:numId w:val="61"/>
+              </w:numPr>
+            </w:pPr>
+            <w:r>
+              <w:t>Optimisation de l'affichage des applications disponibles pour un site</w:t>
+            </w:r>
+          </w:p>
+        </w:tc>
+      </w:tr>
+      <w:tr>
+        <w:tc>
+          <w:tcPr>
+            <w:tcW w:w="2310" w:type="dxa"/>
+          </w:tcPr>
+          <w:p>
+            <w:pPr/>
+          </w:p>
+          <w:p>
+            <w:pPr/>
+            <w:r>
+              <w:rPr>
+                <w:lang w:val="fr-FR"/>
+              </w:rPr>
+              <w:t>TRACK</w:t>
+            </w:r>
+          </w:p>
+        </w:tc>
+        <w:tc>
+          <w:tcPr>
+            <w:tcW w:w="2310" w:type="dxa"/>
+          </w:tcPr>
+          <w:p>
+            <w:pPr/>
+          </w:p>
+          <w:p>
+            <w:pPr>
+              <w:numPr>
+                <w:ilvl w:val="0"/>
+                <w:numId w:val="63"/>
+              </w:numPr>
+            </w:pPr>
+            <w:r>
+              <w:t>Intégration du système de reconstruction d'un état à une date donnée pour la gestion des saisies et import, pour des protocoles avec importapressortie = 0</w:t>
             </w:r>
           </w:p>
         </w:tc>
@@ -9681,6 +9833,458 @@
     </w:lvl>
   </w:abstractNum>
   <w:abstractNum w:abstractNumId="47">
+    <w:nsid w:val="46932C0C"/>
+    <w:multiLevelType w:val="hybridMultilevel"/>
+    <w:tmpl w:val="E7CC04EC"/>
+    <w:lvl w:ilvl="0" w:tplc="04090001">
+      <w:start w:val="1"/>
+      <w:numFmt w:val="bullet"/>
+      <w:lvlText w:val=""/>
+      <w:lvlJc w:val="left"/>
+      <w:pPr>
+        <w:ind w:left="360" w:hanging="360"/>
+      </w:pPr>
+      <w:rPr>
+        <w:rFonts w:ascii="Symbol" w:hAnsi="Symbol" w:hint="default"/>
+      </w:rPr>
+    </w:lvl>
+    <w:lvl w:ilvl="1" w:tplc="04090003" w:tentative="1">
+      <w:start w:val="1"/>
+      <w:numFmt w:val="bullet"/>
+      <w:lvlText w:val="o"/>
+      <w:lvlJc w:val="left"/>
+      <w:pPr>
+        <w:ind w:left="720" w:hanging="360"/>
+      </w:pPr>
+      <w:rPr>
+        <w:rFonts w:ascii="Courier New" w:hAnsi="Courier New" w:cs="Courier New" w:hint="default"/>
+      </w:rPr>
+    </w:lvl>
+    <w:lvl w:ilvl="2" w:tplc="04090005" w:tentative="1">
+      <w:start w:val="1"/>
+      <w:numFmt w:val="bullet"/>
+      <w:lvlText w:val=""/>
+      <w:lvlJc w:val="left"/>
+      <w:pPr>
+        <w:ind w:left="1080" w:hanging="360"/>
+      </w:pPr>
+      <w:rPr>
+        <w:rFonts w:ascii="Wingdings" w:hAnsi="Wingdings" w:hint="default"/>
+      </w:rPr>
+    </w:lvl>
+    <w:lvl w:ilvl="3" w:tplc="04090001" w:tentative="1">
+      <w:start w:val="1"/>
+      <w:numFmt w:val="bullet"/>
+      <w:lvlText w:val=""/>
+      <w:lvlJc w:val="left"/>
+      <w:pPr>
+        <w:ind w:left="1440" w:hanging="360"/>
+      </w:pPr>
+      <w:rPr>
+        <w:rFonts w:ascii="Symbol" w:hAnsi="Symbol" w:hint="default"/>
+      </w:rPr>
+    </w:lvl>
+    <w:lvl w:ilvl="4" w:tplc="04090003" w:tentative="1">
+      <w:start w:val="1"/>
+      <w:numFmt w:val="bullet"/>
+      <w:lvlText w:val="o"/>
+      <w:lvlJc w:val="left"/>
+      <w:pPr>
+        <w:ind w:left="1800" w:hanging="360"/>
+      </w:pPr>
+      <w:rPr>
+        <w:rFonts w:ascii="Courier New" w:hAnsi="Courier New" w:cs="Courier New" w:hint="default"/>
+      </w:rPr>
+    </w:lvl>
+    <w:lvl w:ilvl="5" w:tplc="04090005" w:tentative="1">
+      <w:start w:val="1"/>
+      <w:numFmt w:val="bullet"/>
+      <w:lvlText w:val=""/>
+      <w:lvlJc w:val="left"/>
+      <w:pPr>
+        <w:ind w:left="2160" w:hanging="360"/>
+      </w:pPr>
+      <w:rPr>
+        <w:rFonts w:ascii="Wingdings" w:hAnsi="Wingdings" w:hint="default"/>
+      </w:rPr>
+    </w:lvl>
+    <w:lvl w:ilvl="6" w:tplc="04090001" w:tentative="1">
+      <w:start w:val="1"/>
+      <w:numFmt w:val="bullet"/>
+      <w:lvlText w:val=""/>
+      <w:lvlJc w:val="left"/>
+      <w:pPr>
+        <w:ind w:left="2520" w:hanging="360"/>
+      </w:pPr>
+      <w:rPr>
+        <w:rFonts w:ascii="Symbol" w:hAnsi="Symbol" w:hint="default"/>
+      </w:rPr>
+    </w:lvl>
+    <w:lvl w:ilvl="7" w:tplc="04090003" w:tentative="1">
+      <w:start w:val="1"/>
+      <w:numFmt w:val="bullet"/>
+      <w:lvlText w:val="o"/>
+      <w:lvlJc w:val="left"/>
+      <w:pPr>
+        <w:ind w:left="2880" w:hanging="360"/>
+      </w:pPr>
+      <w:rPr>
+        <w:rFonts w:ascii="Courier New" w:hAnsi="Courier New" w:cs="Courier New" w:hint="default"/>
+      </w:rPr>
+    </w:lvl>
+    <w:lvl w:ilvl="8" w:tplc="04090005" w:tentative="1">
+      <w:start w:val="1"/>
+      <w:numFmt w:val="bullet"/>
+      <w:lvlText w:val=""/>
+      <w:lvlJc w:val="left"/>
+      <w:pPr>
+        <w:ind w:left="3240" w:hanging="360"/>
+      </w:pPr>
+      <w:rPr>
+        <w:rFonts w:ascii="Wingdings" w:hAnsi="Wingdings" w:hint="default"/>
+      </w:rPr>
+    </w:lvl>
+  </w:abstractNum>
+  <w:abstractNum w:abstractNumId="48">
+    <w:nsid w:val="46932C0C"/>
+    <w:multiLevelType w:val="hybridMultilevel"/>
+    <w:tmpl w:val="E7CC04EC"/>
+    <w:lvl w:ilvl="0" w:tplc="04090001">
+      <w:start w:val="1"/>
+      <w:numFmt w:val="bullet"/>
+      <w:lvlText w:val=""/>
+      <w:lvlJc w:val="left"/>
+      <w:pPr>
+        <w:ind w:left="360" w:hanging="360"/>
+      </w:pPr>
+      <w:rPr>
+        <w:rFonts w:ascii="Symbol" w:hAnsi="Symbol" w:hint="default"/>
+      </w:rPr>
+    </w:lvl>
+    <w:lvl w:ilvl="1" w:tplc="04090003" w:tentative="1">
+      <w:start w:val="1"/>
+      <w:numFmt w:val="bullet"/>
+      <w:lvlText w:val="o"/>
+      <w:lvlJc w:val="left"/>
+      <w:pPr>
+        <w:ind w:left="720" w:hanging="360"/>
+      </w:pPr>
+      <w:rPr>
+        <w:rFonts w:ascii="Courier New" w:hAnsi="Courier New" w:cs="Courier New" w:hint="default"/>
+      </w:rPr>
+    </w:lvl>
+    <w:lvl w:ilvl="2" w:tplc="04090005" w:tentative="1">
+      <w:start w:val="1"/>
+      <w:numFmt w:val="bullet"/>
+      <w:lvlText w:val=""/>
+      <w:lvlJc w:val="left"/>
+      <w:pPr>
+        <w:ind w:left="1080" w:hanging="360"/>
+      </w:pPr>
+      <w:rPr>
+        <w:rFonts w:ascii="Wingdings" w:hAnsi="Wingdings" w:hint="default"/>
+      </w:rPr>
+    </w:lvl>
+    <w:lvl w:ilvl="3" w:tplc="04090001" w:tentative="1">
+      <w:start w:val="1"/>
+      <w:numFmt w:val="bullet"/>
+      <w:lvlText w:val=""/>
+      <w:lvlJc w:val="left"/>
+      <w:pPr>
+        <w:ind w:left="1440" w:hanging="360"/>
+      </w:pPr>
+      <w:rPr>
+        <w:rFonts w:ascii="Symbol" w:hAnsi="Symbol" w:hint="default"/>
+      </w:rPr>
+    </w:lvl>
+    <w:lvl w:ilvl="4" w:tplc="04090003" w:tentative="1">
+      <w:start w:val="1"/>
+      <w:numFmt w:val="bullet"/>
+      <w:lvlText w:val="o"/>
+      <w:lvlJc w:val="left"/>
+      <w:pPr>
+        <w:ind w:left="1800" w:hanging="360"/>
+      </w:pPr>
+      <w:rPr>
+        <w:rFonts w:ascii="Courier New" w:hAnsi="Courier New" w:cs="Courier New" w:hint="default"/>
+      </w:rPr>
+    </w:lvl>
+    <w:lvl w:ilvl="5" w:tplc="04090005" w:tentative="1">
+      <w:start w:val="1"/>
+      <w:numFmt w:val="bullet"/>
+      <w:lvlText w:val=""/>
+      <w:lvlJc w:val="left"/>
+      <w:pPr>
+        <w:ind w:left="2160" w:hanging="360"/>
+      </w:pPr>
+      <w:rPr>
+        <w:rFonts w:ascii="Wingdings" w:hAnsi="Wingdings" w:hint="default"/>
+      </w:rPr>
+    </w:lvl>
+    <w:lvl w:ilvl="6" w:tplc="04090001" w:tentative="1">
+      <w:start w:val="1"/>
+      <w:numFmt w:val="bullet"/>
+      <w:lvlText w:val=""/>
+      <w:lvlJc w:val="left"/>
+      <w:pPr>
+        <w:ind w:left="2520" w:hanging="360"/>
+      </w:pPr>
+      <w:rPr>
+        <w:rFonts w:ascii="Symbol" w:hAnsi="Symbol" w:hint="default"/>
+      </w:rPr>
+    </w:lvl>
+    <w:lvl w:ilvl="7" w:tplc="04090003" w:tentative="1">
+      <w:start w:val="1"/>
+      <w:numFmt w:val="bullet"/>
+      <w:lvlText w:val="o"/>
+      <w:lvlJc w:val="left"/>
+      <w:pPr>
+        <w:ind w:left="2880" w:hanging="360"/>
+      </w:pPr>
+      <w:rPr>
+        <w:rFonts w:ascii="Courier New" w:hAnsi="Courier New" w:cs="Courier New" w:hint="default"/>
+      </w:rPr>
+    </w:lvl>
+    <w:lvl w:ilvl="8" w:tplc="04090005" w:tentative="1">
+      <w:start w:val="1"/>
+      <w:numFmt w:val="bullet"/>
+      <w:lvlText w:val=""/>
+      <w:lvlJc w:val="left"/>
+      <w:pPr>
+        <w:ind w:left="3240" w:hanging="360"/>
+      </w:pPr>
+      <w:rPr>
+        <w:rFonts w:ascii="Wingdings" w:hAnsi="Wingdings" w:hint="default"/>
+      </w:rPr>
+    </w:lvl>
+  </w:abstractNum>
+  <w:abstractNum w:abstractNumId="49">
+    <w:nsid w:val="46932C0C"/>
+    <w:multiLevelType w:val="hybridMultilevel"/>
+    <w:tmpl w:val="E7CC04EC"/>
+    <w:lvl w:ilvl="0" w:tplc="04090001">
+      <w:start w:val="1"/>
+      <w:numFmt w:val="bullet"/>
+      <w:lvlText w:val=""/>
+      <w:lvlJc w:val="left"/>
+      <w:pPr>
+        <w:ind w:left="360" w:hanging="360"/>
+      </w:pPr>
+      <w:rPr>
+        <w:rFonts w:ascii="Symbol" w:hAnsi="Symbol" w:hint="default"/>
+      </w:rPr>
+    </w:lvl>
+    <w:lvl w:ilvl="1" w:tplc="04090003" w:tentative="1">
+      <w:start w:val="1"/>
+      <w:numFmt w:val="bullet"/>
+      <w:lvlText w:val="o"/>
+      <w:lvlJc w:val="left"/>
+      <w:pPr>
+        <w:ind w:left="720" w:hanging="360"/>
+      </w:pPr>
+      <w:rPr>
+        <w:rFonts w:ascii="Courier New" w:hAnsi="Courier New" w:cs="Courier New" w:hint="default"/>
+      </w:rPr>
+    </w:lvl>
+    <w:lvl w:ilvl="2" w:tplc="04090005" w:tentative="1">
+      <w:start w:val="1"/>
+      <w:numFmt w:val="bullet"/>
+      <w:lvlText w:val=""/>
+      <w:lvlJc w:val="left"/>
+      <w:pPr>
+        <w:ind w:left="1080" w:hanging="360"/>
+      </w:pPr>
+      <w:rPr>
+        <w:rFonts w:ascii="Wingdings" w:hAnsi="Wingdings" w:hint="default"/>
+      </w:rPr>
+    </w:lvl>
+    <w:lvl w:ilvl="3" w:tplc="04090001" w:tentative="1">
+      <w:start w:val="1"/>
+      <w:numFmt w:val="bullet"/>
+      <w:lvlText w:val=""/>
+      <w:lvlJc w:val="left"/>
+      <w:pPr>
+        <w:ind w:left="1440" w:hanging="360"/>
+      </w:pPr>
+      <w:rPr>
+        <w:rFonts w:ascii="Symbol" w:hAnsi="Symbol" w:hint="default"/>
+      </w:rPr>
+    </w:lvl>
+    <w:lvl w:ilvl="4" w:tplc="04090003" w:tentative="1">
+      <w:start w:val="1"/>
+      <w:numFmt w:val="bullet"/>
+      <w:lvlText w:val="o"/>
+      <w:lvlJc w:val="left"/>
+      <w:pPr>
+        <w:ind w:left="1800" w:hanging="360"/>
+      </w:pPr>
+      <w:rPr>
+        <w:rFonts w:ascii="Courier New" w:hAnsi="Courier New" w:cs="Courier New" w:hint="default"/>
+      </w:rPr>
+    </w:lvl>
+    <w:lvl w:ilvl="5" w:tplc="04090005" w:tentative="1">
+      <w:start w:val="1"/>
+      <w:numFmt w:val="bullet"/>
+      <w:lvlText w:val=""/>
+      <w:lvlJc w:val="left"/>
+      <w:pPr>
+        <w:ind w:left="2160" w:hanging="360"/>
+      </w:pPr>
+      <w:rPr>
+        <w:rFonts w:ascii="Wingdings" w:hAnsi="Wingdings" w:hint="default"/>
+      </w:rPr>
+    </w:lvl>
+    <w:lvl w:ilvl="6" w:tplc="04090001" w:tentative="1">
+      <w:start w:val="1"/>
+      <w:numFmt w:val="bullet"/>
+      <w:lvlText w:val=""/>
+      <w:lvlJc w:val="left"/>
+      <w:pPr>
+        <w:ind w:left="2520" w:hanging="360"/>
+      </w:pPr>
+      <w:rPr>
+        <w:rFonts w:ascii="Symbol" w:hAnsi="Symbol" w:hint="default"/>
+      </w:rPr>
+    </w:lvl>
+    <w:lvl w:ilvl="7" w:tplc="04090003" w:tentative="1">
+      <w:start w:val="1"/>
+      <w:numFmt w:val="bullet"/>
+      <w:lvlText w:val="o"/>
+      <w:lvlJc w:val="left"/>
+      <w:pPr>
+        <w:ind w:left="2880" w:hanging="360"/>
+      </w:pPr>
+      <w:rPr>
+        <w:rFonts w:ascii="Courier New" w:hAnsi="Courier New" w:cs="Courier New" w:hint="default"/>
+      </w:rPr>
+    </w:lvl>
+    <w:lvl w:ilvl="8" w:tplc="04090005" w:tentative="1">
+      <w:start w:val="1"/>
+      <w:numFmt w:val="bullet"/>
+      <w:lvlText w:val=""/>
+      <w:lvlJc w:val="left"/>
+      <w:pPr>
+        <w:ind w:left="3240" w:hanging="360"/>
+      </w:pPr>
+      <w:rPr>
+        <w:rFonts w:ascii="Wingdings" w:hAnsi="Wingdings" w:hint="default"/>
+      </w:rPr>
+    </w:lvl>
+  </w:abstractNum>
+  <w:abstractNum w:abstractNumId="50">
+    <w:nsid w:val="46932C0C"/>
+    <w:multiLevelType w:val="hybridMultilevel"/>
+    <w:tmpl w:val="E7CC04EC"/>
+    <w:lvl w:ilvl="0" w:tplc="04090001">
+      <w:start w:val="1"/>
+      <w:numFmt w:val="bullet"/>
+      <w:lvlText w:val=""/>
+      <w:lvlJc w:val="left"/>
+      <w:pPr>
+        <w:ind w:left="360" w:hanging="360"/>
+      </w:pPr>
+      <w:rPr>
+        <w:rFonts w:ascii="Symbol" w:hAnsi="Symbol" w:hint="default"/>
+      </w:rPr>
+    </w:lvl>
+    <w:lvl w:ilvl="1" w:tplc="04090003" w:tentative="1">
+      <w:start w:val="1"/>
+      <w:numFmt w:val="bullet"/>
+      <w:lvlText w:val="o"/>
+      <w:lvlJc w:val="left"/>
+      <w:pPr>
+        <w:ind w:left="720" w:hanging="360"/>
+      </w:pPr>
+      <w:rPr>
+        <w:rFonts w:ascii="Courier New" w:hAnsi="Courier New" w:cs="Courier New" w:hint="default"/>
+      </w:rPr>
+    </w:lvl>
+    <w:lvl w:ilvl="2" w:tplc="04090005" w:tentative="1">
+      <w:start w:val="1"/>
+      <w:numFmt w:val="bullet"/>
+      <w:lvlText w:val=""/>
+      <w:lvlJc w:val="left"/>
+      <w:pPr>
+        <w:ind w:left="1080" w:hanging="360"/>
+      </w:pPr>
+      <w:rPr>
+        <w:rFonts w:ascii="Wingdings" w:hAnsi="Wingdings" w:hint="default"/>
+      </w:rPr>
+    </w:lvl>
+    <w:lvl w:ilvl="3" w:tplc="04090001" w:tentative="1">
+      <w:start w:val="1"/>
+      <w:numFmt w:val="bullet"/>
+      <w:lvlText w:val=""/>
+      <w:lvlJc w:val="left"/>
+      <w:pPr>
+        <w:ind w:left="1440" w:hanging="360"/>
+      </w:pPr>
+      <w:rPr>
+        <w:rFonts w:ascii="Symbol" w:hAnsi="Symbol" w:hint="default"/>
+      </w:rPr>
+    </w:lvl>
+    <w:lvl w:ilvl="4" w:tplc="04090003" w:tentative="1">
+      <w:start w:val="1"/>
+      <w:numFmt w:val="bullet"/>
+      <w:lvlText w:val="o"/>
+      <w:lvlJc w:val="left"/>
+      <w:pPr>
+        <w:ind w:left="1800" w:hanging="360"/>
+      </w:pPr>
+      <w:rPr>
+        <w:rFonts w:ascii="Courier New" w:hAnsi="Courier New" w:cs="Courier New" w:hint="default"/>
+      </w:rPr>
+    </w:lvl>
+    <w:lvl w:ilvl="5" w:tplc="04090005" w:tentative="1">
+      <w:start w:val="1"/>
+      <w:numFmt w:val="bullet"/>
+      <w:lvlText w:val=""/>
+      <w:lvlJc w:val="left"/>
+      <w:pPr>
+        <w:ind w:left="2160" w:hanging="360"/>
+      </w:pPr>
+      <w:rPr>
+        <w:rFonts w:ascii="Wingdings" w:hAnsi="Wingdings" w:hint="default"/>
+      </w:rPr>
+    </w:lvl>
+    <w:lvl w:ilvl="6" w:tplc="04090001" w:tentative="1">
+      <w:start w:val="1"/>
+      <w:numFmt w:val="bullet"/>
+      <w:lvlText w:val=""/>
+      <w:lvlJc w:val="left"/>
+      <w:pPr>
+        <w:ind w:left="2520" w:hanging="360"/>
+      </w:pPr>
+      <w:rPr>
+        <w:rFonts w:ascii="Symbol" w:hAnsi="Symbol" w:hint="default"/>
+      </w:rPr>
+    </w:lvl>
+    <w:lvl w:ilvl="7" w:tplc="04090003" w:tentative="1">
+      <w:start w:val="1"/>
+      <w:numFmt w:val="bullet"/>
+      <w:lvlText w:val="o"/>
+      <w:lvlJc w:val="left"/>
+      <w:pPr>
+        <w:ind w:left="2880" w:hanging="360"/>
+      </w:pPr>
+      <w:rPr>
+        <w:rFonts w:ascii="Courier New" w:hAnsi="Courier New" w:cs="Courier New" w:hint="default"/>
+      </w:rPr>
+    </w:lvl>
+    <w:lvl w:ilvl="8" w:tplc="04090005" w:tentative="1">
+      <w:start w:val="1"/>
+      <w:numFmt w:val="bullet"/>
+      <w:lvlText w:val=""/>
+      <w:lvlJc w:val="left"/>
+      <w:pPr>
+        <w:ind w:left="3240" w:hanging="360"/>
+      </w:pPr>
+      <w:rPr>
+        <w:rFonts w:ascii="Wingdings" w:hAnsi="Wingdings" w:hint="default"/>
+      </w:rPr>
+    </w:lvl>
+  </w:abstractNum>
+  <w:abstractNum w:abstractNumId="51">
     <w:nsid w:val="46932C0C"/>
     <w:multiLevelType w:val="hybridMultilevel"/>
     <w:tmpl w:val="E7CC04EC"/>
@@ -10044,6 +10648,30 @@
   </w:num>
   <w:num w:numId="59">
     <w:abstractNumId w:val="47"/>
+    <w:lvlOverride w:ilvl="0">
+      <w:startOverride w:val="1"/>
+    </w:lvlOverride>
+  </w:num>
+  <w:num w:numId="60">
+    <w:abstractNumId w:val="48"/>
+    <w:lvlOverride w:ilvl="0">
+      <w:startOverride w:val="1"/>
+    </w:lvlOverride>
+  </w:num>
+  <w:num w:numId="61">
+    <w:abstractNumId w:val="49"/>
+    <w:lvlOverride w:ilvl="0">
+      <w:startOverride w:val="1"/>
+    </w:lvlOverride>
+  </w:num>
+  <w:num w:numId="62">
+    <w:abstractNumId w:val="50"/>
+    <w:lvlOverride w:ilvl="0">
+      <w:startOverride w:val="1"/>
+    </w:lvlOverride>
+  </w:num>
+  <w:num w:numId="63">
+    <w:abstractNumId w:val="51"/>
     <w:lvlOverride w:ilvl="0">
       <w:startOverride w:val="1"/>
     </w:lvlOverride>

</xml_diff>

<commit_message>
correction processus de calcul facturation
</commit_message>
<xml_diff>
--- a/WebApplication4/Content/Devis2018_5/Etat_des_lieux_VS_Devis_initial_All_NS_Reneco_2018_5.docx
+++ b/WebApplication4/Content/Devis2018_5/Etat_des_lieux_VS_Devis_initial_All_NS_Reneco_2018_5.docx
@@ -923,7 +923,7 @@
                 <w:szCs w:val="16"/>
                 <w:lang w:val="fr-FR"/>
               </w:rPr>
-              <w:t>15/06/2018</w:t>
+              <w:t>18/06/2018</w:t>
             </w:r>
           </w:p>
         </w:tc>
@@ -1047,7 +1047,7 @@
                 <w:szCs w:val="16"/>
                 <w:lang w:val="fr-FR"/>
               </w:rPr>
-              <w:t>15/06/2018</w:t>
+              <w:t>18/06/2018</w:t>
             </w:r>
           </w:p>
         </w:tc>
@@ -3076,7 +3076,7 @@
               <w:rPr>
                 <w:lang w:val="fr-FR"/>
               </w:rPr>
-              <w:t>6000,00€</w:t>
+              <w:t>6220,00€</w:t>
             </w:r>
           </w:p>
         </w:tc>
@@ -3263,7 +3263,7 @@
               <w:rPr>
                 <w:lang w:val="fr-FR"/>
               </w:rPr>
-              <w:t>4890,00€</w:t>
+              <w:t>4975,00€</w:t>
             </w:r>
           </w:p>
         </w:tc>
@@ -3517,7 +3517,7 @@
                 <w:szCs w:val="21"/>
                 <w:lang w:eastAsia="fr-FR"/>
               </w:rPr>
-              <w:t>25155,00</w:t>
+              <w:t>25460,00</w:t>
             </w:r>
             <w:r>
               <w:rPr>
@@ -4034,7 +4034,7 @@
         <w:t xml:space="preserve">: </w:t>
       </w:r>
       <w:r>
-        <w:t>61420,00</w:t>
+        <w:t>61725,00</w:t>
       </w:r>
       <w:r>
         <w:t>€</w:t>

</xml_diff>

<commit_message>
ajout de fonctionnalité et gource
</commit_message>
<xml_diff>
--- a/WebApplication4/Content/Devis2018_5/Etat_des_lieux_VS_Devis_initial_All_NS_Reneco_2018_5.docx
+++ b/WebApplication4/Content/Devis2018_5/Etat_des_lieux_VS_Devis_initial_All_NS_Reneco_2018_5.docx
@@ -923,7 +923,7 @@
                 <w:szCs w:val="16"/>
                 <w:lang w:val="fr-FR"/>
               </w:rPr>
-              <w:t>18/06/2018</w:t>
+              <w:t>25/06/2018</w:t>
             </w:r>
           </w:p>
         </w:tc>
@@ -1047,7 +1047,7 @@
                 <w:szCs w:val="16"/>
                 <w:lang w:val="fr-FR"/>
               </w:rPr>
-              <w:t>18/06/2018</w:t>
+              <w:t>25/06/2018</w:t>
             </w:r>
           </w:p>
         </w:tc>
@@ -2032,7 +2032,7 @@
               <w:rPr>
                 <w:lang w:val="fr-FR"/>
               </w:rPr>
-              <w:t>2640€</w:t>
+              <w:t>2640,0€</w:t>
             </w:r>
           </w:p>
         </w:tc>
@@ -2062,6 +2062,17 @@
           <w:p>
             <w:pPr/>
           </w:p>
+          <w:p>
+            <w:pPr>
+              <w:numPr>
+                <w:ilvl w:val="0"/>
+                <w:numId w:val="49"/>
+              </w:numPr>
+            </w:pPr>
+            <w:r>
+              <w:t>Amélioration de l'ergonomie des écrans de visualisation des données d'échantillon</w:t>
+            </w:r>
+          </w:p>
         </w:tc>
         <w:tc>
           <w:tcPr>
@@ -2069,6 +2080,15 @@
           </w:tcPr>
           <w:p>
             <w:pPr/>
+          </w:p>
+          <w:p>
+            <w:pPr/>
+            <w:r>
+              <w:rPr>
+                <w:lang w:val="fr-FR"/>
+              </w:rPr>
+              <w:t>4105,00€</w:t>
+            </w:r>
           </w:p>
         </w:tc>
       </w:tr>
@@ -2101,7 +2121,7 @@
             <w:pPr>
               <w:numPr>
                 <w:ilvl w:val="0"/>
-                <w:numId w:val="49"/>
+                <w:numId w:val="50"/>
               </w:numPr>
             </w:pPr>
             <w:r>
@@ -2112,7 +2132,7 @@
             <w:pPr>
               <w:numPr>
                 <w:ilvl w:val="0"/>
-                <w:numId w:val="49"/>
+                <w:numId w:val="50"/>
               </w:numPr>
             </w:pPr>
             <w:r>
@@ -2123,7 +2143,7 @@
             <w:pPr>
               <w:numPr>
                 <w:ilvl w:val="0"/>
-                <w:numId w:val="49"/>
+                <w:numId w:val="50"/>
               </w:numPr>
             </w:pPr>
             <w:r>
@@ -2213,7 +2233,7 @@
             <w:pPr>
               <w:numPr>
                 <w:ilvl w:val="0"/>
-                <w:numId w:val="50"/>
+                <w:numId w:val="51"/>
               </w:numPr>
             </w:pPr>
             <w:r>
@@ -2224,7 +2244,7 @@
             <w:pPr>
               <w:numPr>
                 <w:ilvl w:val="0"/>
-                <w:numId w:val="50"/>
+                <w:numId w:val="51"/>
               </w:numPr>
             </w:pPr>
             <w:r>
@@ -2235,7 +2255,7 @@
             <w:pPr>
               <w:numPr>
                 <w:ilvl w:val="0"/>
-                <w:numId w:val="50"/>
+                <w:numId w:val="51"/>
               </w:numPr>
             </w:pPr>
             <w:r>
@@ -2290,7 +2310,7 @@
             <w:pPr>
               <w:numPr>
                 <w:ilvl w:val="0"/>
-                <w:numId w:val="51"/>
+                <w:numId w:val="52"/>
               </w:numPr>
             </w:pPr>
             <w:r>
@@ -2301,7 +2321,7 @@
             <w:pPr>
               <w:numPr>
                 <w:ilvl w:val="0"/>
-                <w:numId w:val="51"/>
+                <w:numId w:val="52"/>
               </w:numPr>
             </w:pPr>
             <w:r>
@@ -2356,7 +2376,7 @@
             <w:pPr>
               <w:numPr>
                 <w:ilvl w:val="0"/>
-                <w:numId w:val="52"/>
+                <w:numId w:val="53"/>
               </w:numPr>
             </w:pPr>
             <w:r>
@@ -2367,7 +2387,7 @@
             <w:pPr>
               <w:numPr>
                 <w:ilvl w:val="0"/>
-                <w:numId w:val="52"/>
+                <w:numId w:val="53"/>
               </w:numPr>
             </w:pPr>
             <w:r>
@@ -2378,7 +2398,7 @@
             <w:pPr>
               <w:numPr>
                 <w:ilvl w:val="0"/>
-                <w:numId w:val="52"/>
+                <w:numId w:val="53"/>
               </w:numPr>
             </w:pPr>
             <w:r>
@@ -2389,7 +2409,7 @@
             <w:pPr>
               <w:numPr>
                 <w:ilvl w:val="0"/>
-                <w:numId w:val="52"/>
+                <w:numId w:val="53"/>
               </w:numPr>
             </w:pPr>
             <w:r>
@@ -2410,7 +2430,7 @@
               <w:rPr>
                 <w:lang w:val="fr-FR"/>
               </w:rPr>
-              <w:t>1640€</w:t>
+              <w:t>1640,0€</w:t>
             </w:r>
           </w:p>
         </w:tc>
@@ -2543,7 +2563,7 @@
                 <w:szCs w:val="21"/>
                 <w:lang w:eastAsia="fr-FR"/>
               </w:rPr>
-              <w:t>10405,00</w:t>
+              <w:t>14510,00</w:t>
             </w:r>
             <w:r>
               <w:rPr>
@@ -2725,7 +2745,7 @@
             <w:pPr>
               <w:numPr>
                 <w:ilvl w:val="0"/>
-                <w:numId w:val="53"/>
+                <w:numId w:val="54"/>
               </w:numPr>
             </w:pPr>
             <w:r>
@@ -2736,7 +2756,7 @@
             <w:pPr>
               <w:numPr>
                 <w:ilvl w:val="0"/>
-                <w:numId w:val="53"/>
+                <w:numId w:val="54"/>
               </w:numPr>
             </w:pPr>
             <w:r>
@@ -2747,7 +2767,7 @@
             <w:pPr>
               <w:numPr>
                 <w:ilvl w:val="0"/>
-                <w:numId w:val="53"/>
+                <w:numId w:val="54"/>
               </w:numPr>
             </w:pPr>
             <w:r>
@@ -2758,7 +2778,7 @@
             <w:pPr>
               <w:numPr>
                 <w:ilvl w:val="0"/>
-                <w:numId w:val="53"/>
+                <w:numId w:val="54"/>
               </w:numPr>
             </w:pPr>
             <w:r>
@@ -2769,7 +2789,7 @@
             <w:pPr>
               <w:numPr>
                 <w:ilvl w:val="0"/>
-                <w:numId w:val="53"/>
+                <w:numId w:val="54"/>
               </w:numPr>
             </w:pPr>
             <w:r>
@@ -2780,7 +2800,7 @@
             <w:pPr>
               <w:numPr>
                 <w:ilvl w:val="0"/>
-                <w:numId w:val="53"/>
+                <w:numId w:val="54"/>
               </w:numPr>
             </w:pPr>
             <w:r>
@@ -2791,7 +2811,7 @@
             <w:pPr>
               <w:numPr>
                 <w:ilvl w:val="0"/>
-                <w:numId w:val="53"/>
+                <w:numId w:val="54"/>
               </w:numPr>
             </w:pPr>
             <w:r>
@@ -2802,7 +2822,7 @@
             <w:pPr>
               <w:numPr>
                 <w:ilvl w:val="0"/>
-                <w:numId w:val="53"/>
+                <w:numId w:val="54"/>
               </w:numPr>
             </w:pPr>
             <w:r>
@@ -2813,7 +2833,7 @@
             <w:pPr>
               <w:numPr>
                 <w:ilvl w:val="0"/>
-                <w:numId w:val="53"/>
+                <w:numId w:val="54"/>
               </w:numPr>
             </w:pPr>
             <w:r>
@@ -2868,7 +2888,7 @@
             <w:pPr>
               <w:numPr>
                 <w:ilvl w:val="0"/>
-                <w:numId w:val="54"/>
+                <w:numId w:val="55"/>
               </w:numPr>
             </w:pPr>
             <w:r>
@@ -2923,7 +2943,7 @@
             <w:pPr>
               <w:numPr>
                 <w:ilvl w:val="0"/>
-                <w:numId w:val="55"/>
+                <w:numId w:val="56"/>
               </w:numPr>
             </w:pPr>
             <w:r>
@@ -2934,7 +2954,7 @@
             <w:pPr>
               <w:numPr>
                 <w:ilvl w:val="0"/>
-                <w:numId w:val="55"/>
+                <w:numId w:val="56"/>
               </w:numPr>
             </w:pPr>
             <w:r>
@@ -2955,7 +2975,7 @@
               <w:rPr>
                 <w:lang w:val="fr-FR"/>
               </w:rPr>
-              <w:t>2120€</w:t>
+              <w:t>2120,0€</w:t>
             </w:r>
           </w:p>
         </w:tc>
@@ -3629,44 +3649,6 @@
                 <w:lang w:eastAsia="fr-FR"/>
               </w:rPr>
               <w:t>Travaux prévus</w:t>
-            </w:r>
-          </w:p>
-        </w:tc>
-      </w:tr>
-      <w:tr>
-        <w:tc>
-          <w:tcPr>
-            <w:tcW w:w="2310" w:type="dxa"/>
-          </w:tcPr>
-          <w:p>
-            <w:pPr/>
-          </w:p>
-          <w:p>
-            <w:pPr/>
-            <w:r>
-              <w:rPr>
-                <w:lang w:val="fr-FR"/>
-              </w:rPr>
-              <w:t>eCollection</w:t>
-            </w:r>
-          </w:p>
-        </w:tc>
-        <w:tc>
-          <w:tcPr>
-            <w:tcW w:w="2310" w:type="dxa"/>
-          </w:tcPr>
-          <w:p>
-            <w:pPr/>
-          </w:p>
-          <w:p>
-            <w:pPr>
-              <w:numPr>
-                <w:ilvl w:val="0"/>
-                <w:numId w:val="56"/>
-              </w:numPr>
-            </w:pPr>
-            <w:r>
-              <w:t>Amélioration de l'ergonomie des écrans de visualisation des données d'échantillon</w:t>
             </w:r>
           </w:p>
         </w:tc>
@@ -3949,7 +3931,7 @@
       <w:proofErr w:type="spellStart"/>
       <w:proofErr w:type="spellEnd"/>
       <w:r>
-        <w:t>4760</w:t>
+        <w:t>204000</w:t>
       </w:r>
       <w:r>
         <w:t>€</w:t>
@@ -3970,7 +3952,7 @@
       <w:proofErr w:type="spellStart"/>
       <w:proofErr w:type="spellEnd"/>
       <w:r>
-        <w:t>12200</w:t>
+        <w:t>70150</w:t>
       </w:r>
       <w:r>
         <w:t>€</w:t>
@@ -3986,7 +3968,7 @@
       <w:proofErr w:type="spellStart"/>
       <w:proofErr w:type="spellEnd"/>
       <w:r>
-        <w:t>16960</w:t>
+        <w:t>274150</w:t>
       </w:r>
       <w:r>
         <w:t>€ </w:t>
@@ -4034,7 +4016,7 @@
         <w:t xml:space="preserve">: </w:t>
       </w:r>
       <w:r>
-        <w:t>61725,00</w:t>
+        <w:t>323020,00</w:t>
       </w:r>
       <w:r>
         <w:t>€</w:t>

</xml_diff>